<commit_message>
[CLEANUP] updated documentation to replace references to pentaho.box links to the newly created "resources" folder 	- pentaho.box resources fall outside of a client's access permissions 	- created a "resources" folder next to the documentation and placed all pentaho.box files there 	- updated documentation accordingly
</commit_message>
<xml_diff>
--- a/Samples for Extending Pentaho/Reference Implementations/Security/SAML 2.0/documentation/Enabling_hybrid_SAML_JDBC_Configuration .docx
+++ b/Samples for Extending Pentaho/Reference Implementations/Security/SAML 2.0/documentation/Enabling_hybrid_SAML_JDBC_Configuration .docx
@@ -148,6 +148,7 @@
         <w:spacing w:line="276" w:lineRule="auto"/>
         <w:jc w:val="both"/>
         <w:rPr>
+          <w:rStyle w:val="eop"/>
           <w:rFonts w:ascii="Calibri" w:hAnsi="Calibri"/>
           <w:sz w:val="22"/>
           <w:szCs w:val="22"/>
@@ -177,76 +178,32 @@
         </w:rPr>
         <w:t xml:space="preserve"> at </w:t>
       </w:r>
-    </w:p>
-    <w:p>
-      <w:pPr>
-        <w:spacing w:line="276" w:lineRule="auto"/>
-        <w:jc w:val="both"/>
-        <w:rPr>
-          <w:rFonts w:ascii="Calibri" w:hAnsi="Calibri"/>
-          <w:sz w:val="22"/>
-          <w:szCs w:val="22"/>
-        </w:rPr>
-      </w:pPr>
-    </w:p>
-    <w:p>
-      <w:pPr>
-        <w:spacing w:line="276" w:lineRule="auto"/>
-        <w:jc w:val="both"/>
-        <w:rPr>
-          <w:rFonts w:ascii="Calibri" w:hAnsi="Calibri"/>
-          <w:sz w:val="22"/>
-          <w:szCs w:val="22"/>
-        </w:rPr>
-      </w:pPr>
-      <w:r>
-        <w:rPr>
-          <w:rFonts w:ascii="Calibri" w:hAnsi="Calibri"/>
-          <w:sz w:val="22"/>
-          <w:szCs w:val="22"/>
-        </w:rPr>
-        <w:t>https://help.pentaho.com/Documentation/6.0/0P0/150/010/Set_Up_SAML_for_BA_Server</w:t>
-      </w:r>
-    </w:p>
-    <w:p>
-      <w:pPr>
-        <w:spacing w:line="276" w:lineRule="auto"/>
-        <w:jc w:val="both"/>
-        <w:rPr>
-          <w:rFonts w:ascii="Calibri" w:hAnsi="Calibri"/>
-          <w:sz w:val="22"/>
-          <w:szCs w:val="22"/>
-        </w:rPr>
-      </w:pPr>
-    </w:p>
-    <w:p>
-      <w:pPr>
-        <w:spacing w:line="276" w:lineRule="auto"/>
-        <w:jc w:val="both"/>
-        <w:rPr>
-          <w:rStyle w:val="eop"/>
-          <w:rFonts w:ascii="Calibri" w:hAnsi="Calibri" w:cs="Tahoma"/>
-          <w:sz w:val="22"/>
-          <w:szCs w:val="22"/>
-        </w:rPr>
-      </w:pPr>
-      <w:proofErr w:type="gramStart"/>
-      <w:r>
-        <w:rPr>
-          <w:rFonts w:ascii="Calibri" w:hAnsi="Calibri"/>
-          <w:sz w:val="22"/>
-          <w:szCs w:val="22"/>
-        </w:rPr>
-        <w:t>have</w:t>
-      </w:r>
-      <w:proofErr w:type="gramEnd"/>
-      <w:r>
-        <w:rPr>
-          <w:rFonts w:ascii="Calibri" w:hAnsi="Calibri"/>
-          <w:sz w:val="22"/>
-          <w:szCs w:val="22"/>
-        </w:rPr>
-        <w:t xml:space="preserve"> been successfully completed.</w:t>
+      <w:proofErr w:type="spellStart"/>
+      <w:r>
+        <w:rPr>
+          <w:rFonts w:ascii="Calibri" w:hAnsi="Calibri"/>
+          <w:b/>
+          <w:sz w:val="22"/>
+          <w:szCs w:val="22"/>
+        </w:rPr>
+        <w:t>Activating_SAML_sample_in_BA_server</w:t>
+      </w:r>
+      <w:proofErr w:type="spellEnd"/>
+      <w:r>
+        <w:rPr>
+          <w:rFonts w:ascii="Calibri" w:hAnsi="Calibri"/>
+          <w:sz w:val="22"/>
+          <w:szCs w:val="22"/>
+        </w:rPr>
+        <w:t xml:space="preserve"> document </w:t>
+      </w:r>
+      <w:r>
+        <w:rPr>
+          <w:rFonts w:ascii="Calibri" w:hAnsi="Calibri"/>
+          <w:sz w:val="22"/>
+          <w:szCs w:val="22"/>
+        </w:rPr>
+        <w:t>have been successfully completed.</w:t>
       </w:r>
       <w:r>
         <w:rPr>
@@ -490,7 +447,23 @@
           <w:sz w:val="22"/>
           <w:szCs w:val="22"/>
         </w:rPr>
-        <w:t xml:space="preserve"> party authentication service is made using SAML protocol</w:t>
+        <w:t xml:space="preserve"> party authentication service is made </w:t>
+      </w:r>
+      <w:r>
+        <w:rPr>
+          <w:rFonts w:ascii="Calibri" w:hAnsi="Calibri"/>
+          <w:sz w:val="22"/>
+          <w:szCs w:val="22"/>
+        </w:rPr>
+        <w:t>according to</w:t>
+      </w:r>
+      <w:r>
+        <w:rPr>
+          <w:rFonts w:ascii="Calibri" w:hAnsi="Calibri"/>
+          <w:sz w:val="22"/>
+          <w:szCs w:val="22"/>
+        </w:rPr>
+        <w:t xml:space="preserve"> SAML protocol</w:t>
       </w:r>
     </w:p>
     <w:p>
@@ -1997,45 +1970,24 @@
           <w:sz w:val="22"/>
           <w:szCs w:val="22"/>
         </w:rPr>
-        <w:t>get a DB table creation/</w:t>
-      </w:r>
-      <w:r>
-        <w:rPr>
-          <w:rFonts w:ascii="Calibri" w:hAnsi="Calibri"/>
-          <w:sz w:val="22"/>
-          <w:szCs w:val="22"/>
-        </w:rPr>
-        <w:t xml:space="preserve">population script at </w:t>
-      </w:r>
-    </w:p>
-    <w:p>
-      <w:pPr>
-        <w:rPr>
-          <w:rFonts w:ascii="Calibri" w:hAnsi="Calibri"/>
-          <w:sz w:val="22"/>
-          <w:szCs w:val="22"/>
-        </w:rPr>
-      </w:pPr>
-    </w:p>
-    <w:p>
-      <w:pPr>
-        <w:rPr>
-          <w:rFonts w:ascii="Calibri" w:hAnsi="Calibri"/>
-          <w:sz w:val="22"/>
-          <w:szCs w:val="22"/>
-        </w:rPr>
-      </w:pPr>
-      <w:hyperlink r:id="rId9" w:history="1">
-        <w:r>
-          <w:rPr>
-            <w:rStyle w:val="Hyperlink"/>
-            <w:rFonts w:ascii="Calibri" w:hAnsi="Calibri"/>
-            <w:sz w:val="22"/>
-            <w:szCs w:val="22"/>
-          </w:rPr>
-          <w:t>https://pentaho.box.com/s/x0s0hcvs13te25clqo5lenmthu6p9cim</w:t>
-        </w:r>
-      </w:hyperlink>
+        <w:t xml:space="preserve">get a </w:t>
+      </w:r>
+      <w:r>
+        <w:rPr>
+          <w:rFonts w:ascii="Calibri" w:hAnsi="Calibri"/>
+          <w:sz w:val="22"/>
+          <w:szCs w:val="22"/>
+        </w:rPr>
+        <w:t>simple</w:t>
+      </w:r>
+      <w:r>
+        <w:rPr>
+          <w:rFonts w:ascii="Calibri" w:hAnsi="Calibri"/>
+          <w:sz w:val="22"/>
+          <w:szCs w:val="22"/>
+        </w:rPr>
+        <w:t xml:space="preserve"> </w:t>
+      </w:r>
       <w:proofErr w:type="gramStart"/>
       <w:r>
         <w:rPr>
@@ -2043,7 +1995,7 @@
           <w:sz w:val="22"/>
           <w:szCs w:val="22"/>
         </w:rPr>
-        <w:t>,  folder</w:t>
+        <w:t>( for</w:t>
       </w:r>
       <w:proofErr w:type="gramEnd"/>
       <w:r>
@@ -2052,7 +2004,92 @@
           <w:sz w:val="22"/>
           <w:szCs w:val="22"/>
         </w:rPr>
-        <w:t xml:space="preserve"> “</w:t>
+        <w:t xml:space="preserve"> sample purposes )</w:t>
+      </w:r>
+      <w:r>
+        <w:rPr>
+          <w:rFonts w:ascii="Calibri" w:hAnsi="Calibri"/>
+          <w:sz w:val="22"/>
+          <w:szCs w:val="22"/>
+        </w:rPr>
+        <w:t xml:space="preserve"> </w:t>
+      </w:r>
+      <w:r>
+        <w:rPr>
+          <w:rFonts w:ascii="Calibri" w:hAnsi="Calibri"/>
+          <w:sz w:val="22"/>
+          <w:szCs w:val="22"/>
+        </w:rPr>
+        <w:t>DB table creation/</w:t>
+      </w:r>
+      <w:r>
+        <w:rPr>
+          <w:rFonts w:ascii="Calibri" w:hAnsi="Calibri"/>
+          <w:sz w:val="22"/>
+          <w:szCs w:val="22"/>
+        </w:rPr>
+        <w:t>population script.</w:t>
+      </w:r>
+    </w:p>
+    <w:p>
+      <w:pPr>
+        <w:rPr>
+          <w:rFonts w:ascii="Calibri" w:hAnsi="Calibri"/>
+          <w:sz w:val="22"/>
+          <w:szCs w:val="22"/>
+        </w:rPr>
+      </w:pPr>
+      <w:bookmarkStart w:id="0" w:name="_GoBack"/>
+      <w:bookmarkEnd w:id="0"/>
+    </w:p>
+    <w:p>
+      <w:r>
+        <w:rPr>
+          <w:rFonts w:ascii="Calibri" w:hAnsi="Calibri"/>
+          <w:sz w:val="22"/>
+          <w:szCs w:val="22"/>
+        </w:rPr>
+        <w:t>Next to this document, you should have a “</w:t>
+      </w:r>
+      <w:r>
+        <w:rPr>
+          <w:rFonts w:ascii="Courier New" w:hAnsi="Courier New"/>
+          <w:sz w:val="22"/>
+          <w:szCs w:val="22"/>
+        </w:rPr>
+        <w:t>resources</w:t>
+      </w:r>
+      <w:r>
+        <w:rPr>
+          <w:rFonts w:ascii="Calibri" w:hAnsi="Calibri"/>
+          <w:sz w:val="22"/>
+          <w:szCs w:val="22"/>
+        </w:rPr>
+        <w:t>”</w:t>
+      </w:r>
+      <w:r>
+        <w:rPr>
+          <w:rFonts w:ascii="Calibri" w:hAnsi="Calibri"/>
+          <w:sz w:val="22"/>
+          <w:szCs w:val="22"/>
+        </w:rPr>
+        <w:t xml:space="preserve"> folder</w:t>
+      </w:r>
+      <w:r>
+        <w:rPr>
+          <w:rFonts w:ascii="Calibri" w:hAnsi="Calibri"/>
+          <w:sz w:val="22"/>
+          <w:szCs w:val="22"/>
+        </w:rPr>
+        <w:t xml:space="preserve">. Navigate to </w:t>
+      </w:r>
+      <w:r>
+        <w:rPr>
+          <w:rFonts w:ascii="Calibri" w:hAnsi="Calibri"/>
+          <w:sz w:val="22"/>
+          <w:szCs w:val="22"/>
+        </w:rPr>
+        <w:t>/</w:t>
       </w:r>
       <w:proofErr w:type="spellStart"/>
       <w:r>
@@ -2061,7 +2098,7 @@
           <w:sz w:val="22"/>
           <w:szCs w:val="22"/>
         </w:rPr>
-        <w:t>DB_scripts</w:t>
+        <w:t>hybrid_solution</w:t>
       </w:r>
       <w:proofErr w:type="spellEnd"/>
       <w:r>
@@ -2070,10 +2107,55 @@
           <w:sz w:val="22"/>
           <w:szCs w:val="22"/>
         </w:rPr>
-        <w:t>”</w:t>
-      </w:r>
-    </w:p>
-    <w:p/>
+        <w:t>/</w:t>
+      </w:r>
+      <w:proofErr w:type="spellStart"/>
+      <w:r>
+        <w:rPr>
+          <w:rFonts w:ascii="Calibri" w:hAnsi="Calibri"/>
+          <w:sz w:val="22"/>
+          <w:szCs w:val="22"/>
+        </w:rPr>
+        <w:t>database_scripts</w:t>
+      </w:r>
+      <w:proofErr w:type="spellEnd"/>
+      <w:r>
+        <w:rPr>
+          <w:rFonts w:ascii="Calibri" w:hAnsi="Calibri"/>
+          <w:sz w:val="22"/>
+          <w:szCs w:val="22"/>
+        </w:rPr>
+        <w:t>/</w:t>
+      </w:r>
+      <w:proofErr w:type="spellStart"/>
+      <w:r>
+        <w:rPr>
+          <w:rFonts w:ascii="Calibri" w:hAnsi="Calibri"/>
+          <w:sz w:val="22"/>
+          <w:szCs w:val="22"/>
+        </w:rPr>
+        <w:t>postgres</w:t>
+      </w:r>
+      <w:proofErr w:type="spellEnd"/>
+      <w:r>
+        <w:rPr>
+          <w:rFonts w:ascii="Calibri" w:hAnsi="Calibri"/>
+          <w:sz w:val="22"/>
+          <w:szCs w:val="22"/>
+        </w:rPr>
+        <w:t xml:space="preserve"> and use </w:t>
+      </w:r>
+      <w:proofErr w:type="spellStart"/>
+      <w:r>
+        <w:rPr>
+          <w:rFonts w:ascii="Courier New" w:hAnsi="Courier New" w:cs="Courier New"/>
+          <w:sz w:val="20"/>
+          <w:szCs w:val="20"/>
+        </w:rPr>
+        <w:t>create_populate_tables.sql</w:t>
+      </w:r>
+      <w:proofErr w:type="spellEnd"/>
+    </w:p>
     <w:p>
       <w:pPr>
         <w:spacing w:line="276" w:lineRule="auto"/>
@@ -2889,17 +2971,7 @@
           <w:sz w:val="20"/>
           <w:szCs w:val="20"/>
         </w:rPr>
-        <w:t>penta</w:t>
-      </w:r>
-      <w:bookmarkStart w:id="0" w:name="_GoBack"/>
-      <w:bookmarkEnd w:id="0"/>
-      <w:r>
-        <w:rPr>
-          <w:rFonts w:ascii="Courier New" w:hAnsi="Courier New"/>
-          <w:sz w:val="20"/>
-          <w:szCs w:val="20"/>
-        </w:rPr>
-        <w:t>ho</w:t>
+        <w:t>pentaho</w:t>
       </w:r>
       <w:proofErr w:type="spellEnd"/>
       <w:r>
@@ -5990,7 +6062,7 @@
 </file>
 
 <file path=customXml/itemProps1.xml><?xml version="1.0" encoding="utf-8"?>
-<ds:datastoreItem xmlns:ds="http://schemas.openxmlformats.org/officeDocument/2006/customXml" ds:itemID="{578E23EA-8753-1740-A79E-13A8E7CE4F91}">
+<ds:datastoreItem xmlns:ds="http://schemas.openxmlformats.org/officeDocument/2006/customXml" ds:itemID="{8B0F8910-9DFA-D146-A2F5-4D137415DC58}">
   <ds:schemaRefs>
     <ds:schemaRef ds:uri="http://schemas.openxmlformats.org/officeDocument/2006/bibliography"/>
   </ds:schemaRefs>

</xml_diff>